<commit_message>
Uploaded the 7th week of Functional Programming, the 6th and 7th week of Imperative Programming, the 1st and 2nd phase of the big project, and the prime decision project.
Uploaded the 7th week of Functional Programming,
the 6th and 7th week of Imperative Programming,
the 1st and 2nd phase of the big project, and the
prime decision project.
</commit_message>
<xml_diff>
--- a/ProgAlap/bigProject01/beadando-1-fazis.docx
+++ b/ProgAlap/bigProject01/beadando-1-fazis.docx
@@ -126,6 +126,14 @@
             <w:pPr>
               <w:jc w:val="left"/>
             </w:pPr>
+            <w:r>
+              <w:t>2. (Előfeltétel, sablon, VV javítás)</w:t>
+            </w:r>
+          </w:p>
+          <w:p>
+            <w:pPr>
+              <w:jc w:val="left"/>
+            </w:pPr>
           </w:p>
         </w:tc>
       </w:tr>
@@ -155,227 +163,559 @@
           <w:rPr>
             <w:rStyle w:val="Hiperhivatkozs"/>
           </w:rPr>
-          <w:t>Specifik</w:t>
-        </w:r>
-        <w:r>
-          <w:rPr>
-            <w:rStyle w:val="Hiperhivatkozs"/>
-          </w:rPr>
-          <w:t>á</w:t>
-        </w:r>
-        <w:r>
-          <w:rPr>
-            <w:rStyle w:val="Hiperhivatkozs"/>
-          </w:rPr>
-          <w:t>ció</w:t>
+          <w:t>Specifikáció</w:t>
         </w:r>
       </w:hyperlink>
     </w:p>
     <w:p>
-      <w:r>
-        <w:rPr>
-          <w:b/>
-          <w:bCs/>
-        </w:rPr>
-        <w:t>Be:</w:t>
-      </w:r>
-      <w:r>
-        <w:t xml:space="preserve"> </w:t>
+      <w:pPr>
+        <w:pStyle w:val="Cmsor2"/>
+        <w:rPr>
+          <w:rFonts w:asciiTheme="minorHAnsi" w:eastAsiaTheme="minorHAnsi" w:hAnsiTheme="minorHAnsi" w:cstheme="minorBidi"/>
+          <w:b/>
+          <w:bCs/>
+          <w:color w:val="auto"/>
+          <w:sz w:val="22"/>
+          <w:szCs w:val="22"/>
+        </w:rPr>
+      </w:pPr>
+      <w:r>
+        <w:rPr>
+          <w:rFonts w:asciiTheme="minorHAnsi" w:eastAsiaTheme="minorHAnsi" w:hAnsiTheme="minorHAnsi" w:cstheme="minorBidi"/>
+          <w:b/>
+          <w:bCs/>
+          <w:color w:val="auto"/>
+          <w:sz w:val="22"/>
+          <w:szCs w:val="22"/>
+        </w:rPr>
+        <w:t xml:space="preserve">Be: </w:t>
       </w:r>
       <w:proofErr w:type="spellStart"/>
       <w:r>
+        <w:rPr>
+          <w:rFonts w:asciiTheme="minorHAnsi" w:eastAsiaTheme="minorHAnsi" w:hAnsiTheme="minorHAnsi" w:cstheme="minorBidi"/>
+          <w:b/>
+          <w:bCs/>
+          <w:color w:val="auto"/>
+          <w:sz w:val="22"/>
+          <w:szCs w:val="22"/>
+        </w:rPr>
         <w:t>napSzam</w:t>
       </w:r>
       <w:r>
         <w:rPr>
-          <w:rFonts w:ascii="Cambria Math" w:hAnsi="Cambria Math" w:cs="Cambria Math"/>
+          <w:rFonts w:ascii="Cambria Math" w:eastAsiaTheme="minorHAnsi" w:hAnsi="Cambria Math" w:cs="Cambria Math"/>
+          <w:b/>
+          <w:bCs/>
+          <w:color w:val="auto"/>
+          <w:sz w:val="22"/>
+          <w:szCs w:val="22"/>
         </w:rPr>
         <w:t>∈</w:t>
       </w:r>
       <w:r>
+        <w:rPr>
+          <w:rFonts w:asciiTheme="minorHAnsi" w:eastAsiaTheme="minorHAnsi" w:hAnsiTheme="minorHAnsi" w:cstheme="minorBidi"/>
+          <w:b/>
+          <w:bCs/>
+          <w:color w:val="auto"/>
+          <w:sz w:val="22"/>
+          <w:szCs w:val="22"/>
+        </w:rPr>
         <w:t>N</w:t>
       </w:r>
       <w:proofErr w:type="spellEnd"/>
       <w:r>
+        <w:rPr>
+          <w:rFonts w:asciiTheme="minorHAnsi" w:eastAsiaTheme="minorHAnsi" w:hAnsiTheme="minorHAnsi" w:cstheme="minorBidi"/>
+          <w:b/>
+          <w:bCs/>
+          <w:color w:val="auto"/>
+          <w:sz w:val="22"/>
+          <w:szCs w:val="22"/>
+        </w:rPr>
         <w:t xml:space="preserve">, </w:t>
       </w:r>
       <w:proofErr w:type="spellStart"/>
       <w:r>
+        <w:rPr>
+          <w:rFonts w:asciiTheme="minorHAnsi" w:eastAsiaTheme="minorHAnsi" w:hAnsiTheme="minorHAnsi" w:cstheme="minorBidi"/>
+          <w:b/>
+          <w:bCs/>
+          <w:color w:val="auto"/>
+          <w:sz w:val="22"/>
+          <w:szCs w:val="22"/>
+        </w:rPr>
         <w:t>vNapSzam</w:t>
       </w:r>
       <w:r>
         <w:rPr>
-          <w:rFonts w:ascii="Cambria Math" w:hAnsi="Cambria Math" w:cs="Cambria Math"/>
+          <w:rFonts w:ascii="Cambria Math" w:eastAsiaTheme="minorHAnsi" w:hAnsi="Cambria Math" w:cs="Cambria Math"/>
+          <w:b/>
+          <w:bCs/>
+          <w:color w:val="auto"/>
+          <w:sz w:val="22"/>
+          <w:szCs w:val="22"/>
         </w:rPr>
         <w:t>∈</w:t>
       </w:r>
       <w:r>
+        <w:rPr>
+          <w:rFonts w:asciiTheme="minorHAnsi" w:eastAsiaTheme="minorHAnsi" w:hAnsiTheme="minorHAnsi" w:cstheme="minorBidi"/>
+          <w:b/>
+          <w:bCs/>
+          <w:color w:val="auto"/>
+          <w:sz w:val="22"/>
+          <w:szCs w:val="22"/>
+        </w:rPr>
         <w:t>N</w:t>
       </w:r>
       <w:proofErr w:type="spellEnd"/>
       <w:r>
+        <w:rPr>
+          <w:rFonts w:asciiTheme="minorHAnsi" w:eastAsiaTheme="minorHAnsi" w:hAnsiTheme="minorHAnsi" w:cstheme="minorBidi"/>
+          <w:b/>
+          <w:bCs/>
+          <w:color w:val="auto"/>
+          <w:sz w:val="22"/>
+          <w:szCs w:val="22"/>
+        </w:rPr>
         <w:t xml:space="preserve">, </w:t>
       </w:r>
       <w:proofErr w:type="spellStart"/>
       <w:r>
+        <w:rPr>
+          <w:rFonts w:asciiTheme="minorHAnsi" w:eastAsiaTheme="minorHAnsi" w:hAnsiTheme="minorHAnsi" w:cstheme="minorBidi"/>
+          <w:b/>
+          <w:bCs/>
+          <w:color w:val="auto"/>
+          <w:sz w:val="22"/>
+          <w:szCs w:val="22"/>
+        </w:rPr>
         <w:t>szelErossegek</w:t>
       </w:r>
       <w:r>
         <w:rPr>
-          <w:rFonts w:ascii="Cambria Math" w:hAnsi="Cambria Math" w:cs="Cambria Math"/>
+          <w:rFonts w:ascii="Cambria Math" w:eastAsiaTheme="minorHAnsi" w:hAnsi="Cambria Math" w:cs="Cambria Math"/>
+          <w:b/>
+          <w:bCs/>
+          <w:color w:val="auto"/>
+          <w:sz w:val="22"/>
+          <w:szCs w:val="22"/>
         </w:rPr>
         <w:t>∈</w:t>
       </w:r>
       <w:r>
-        <w:t>N</w:t>
+        <w:rPr>
+          <w:rFonts w:asciiTheme="minorHAnsi" w:eastAsiaTheme="minorHAnsi" w:hAnsiTheme="minorHAnsi" w:cstheme="minorBidi"/>
+          <w:b/>
+          <w:bCs/>
+          <w:color w:val="auto"/>
+          <w:sz w:val="22"/>
+          <w:szCs w:val="22"/>
+        </w:rPr>
+        <w:t>Z</w:t>
       </w:r>
       <w:proofErr w:type="spellEnd"/>
       <w:r>
-        <w:t>[</w:t>
-      </w:r>
-      <w:proofErr w:type="gramStart"/>
-      <w:r>
-        <w:t>1..</w:t>
-      </w:r>
-      <w:proofErr w:type="gramEnd"/>
-      <w:r>
-        <w:t>napSzam]</w:t>
+        <w:rPr>
+          <w:rFonts w:asciiTheme="minorHAnsi" w:eastAsiaTheme="minorHAnsi" w:hAnsiTheme="minorHAnsi" w:cstheme="minorBidi"/>
+          <w:b/>
+          <w:bCs/>
+          <w:color w:val="auto"/>
+          <w:sz w:val="22"/>
+          <w:szCs w:val="22"/>
+        </w:rPr>
+        <w:t>[1..napSzam]</w:t>
       </w:r>
     </w:p>
     <w:p>
-      <w:r>
-        <w:rPr>
-          <w:b/>
-          <w:bCs/>
-        </w:rPr>
-        <w:t>Ki:</w:t>
-      </w:r>
-      <w:r>
-        <w:t xml:space="preserve"> </w:t>
+      <w:pPr>
+        <w:pStyle w:val="Cmsor2"/>
+        <w:rPr>
+          <w:rFonts w:asciiTheme="minorHAnsi" w:eastAsiaTheme="minorHAnsi" w:hAnsiTheme="minorHAnsi" w:cstheme="minorBidi"/>
+          <w:b/>
+          <w:bCs/>
+          <w:color w:val="auto"/>
+          <w:sz w:val="22"/>
+          <w:szCs w:val="22"/>
+        </w:rPr>
+      </w:pPr>
+      <w:r>
+        <w:rPr>
+          <w:rFonts w:asciiTheme="minorHAnsi" w:eastAsiaTheme="minorHAnsi" w:hAnsiTheme="minorHAnsi" w:cstheme="minorBidi"/>
+          <w:b/>
+          <w:bCs/>
+          <w:color w:val="auto"/>
+          <w:sz w:val="22"/>
+          <w:szCs w:val="22"/>
+        </w:rPr>
+        <w:t xml:space="preserve">Ki: </w:t>
       </w:r>
       <w:proofErr w:type="spellStart"/>
       <w:r>
+        <w:rPr>
+          <w:rFonts w:asciiTheme="minorHAnsi" w:eastAsiaTheme="minorHAnsi" w:hAnsiTheme="minorHAnsi" w:cstheme="minorBidi"/>
+          <w:b/>
+          <w:bCs/>
+          <w:color w:val="auto"/>
+          <w:sz w:val="22"/>
+          <w:szCs w:val="22"/>
+        </w:rPr>
         <w:t>db</w:t>
       </w:r>
       <w:r>
         <w:rPr>
-          <w:rFonts w:ascii="Cambria Math" w:hAnsi="Cambria Math" w:cs="Cambria Math"/>
+          <w:rFonts w:ascii="Cambria Math" w:eastAsiaTheme="minorHAnsi" w:hAnsi="Cambria Math" w:cs="Cambria Math"/>
+          <w:b/>
+          <w:bCs/>
+          <w:color w:val="auto"/>
+          <w:sz w:val="22"/>
+          <w:szCs w:val="22"/>
         </w:rPr>
         <w:t>∈</w:t>
       </w:r>
       <w:r>
+        <w:rPr>
+          <w:rFonts w:asciiTheme="minorHAnsi" w:eastAsiaTheme="minorHAnsi" w:hAnsiTheme="minorHAnsi" w:cstheme="minorBidi"/>
+          <w:b/>
+          <w:bCs/>
+          <w:color w:val="auto"/>
+          <w:sz w:val="22"/>
+          <w:szCs w:val="22"/>
+        </w:rPr>
         <w:t>N</w:t>
       </w:r>
       <w:proofErr w:type="spellEnd"/>
     </w:p>
     <w:p>
+      <w:pPr>
+        <w:pStyle w:val="Cmsor2"/>
+        <w:rPr>
+          <w:rFonts w:asciiTheme="minorHAnsi" w:eastAsiaTheme="minorHAnsi" w:hAnsiTheme="minorHAnsi" w:cstheme="minorBidi"/>
+          <w:b/>
+          <w:bCs/>
+          <w:color w:val="auto"/>
+          <w:sz w:val="22"/>
+          <w:szCs w:val="22"/>
+        </w:rPr>
+      </w:pPr>
       <w:proofErr w:type="spellStart"/>
       <w:r>
         <w:rPr>
-          <w:b/>
-          <w:bCs/>
+          <w:rFonts w:asciiTheme="minorHAnsi" w:eastAsiaTheme="minorHAnsi" w:hAnsiTheme="minorHAnsi" w:cstheme="minorBidi"/>
+          <w:b/>
+          <w:bCs/>
+          <w:color w:val="auto"/>
+          <w:sz w:val="22"/>
+          <w:szCs w:val="22"/>
         </w:rPr>
         <w:t>Ef</w:t>
       </w:r>
       <w:proofErr w:type="spellEnd"/>
       <w:r>
         <w:rPr>
-          <w:b/>
-          <w:bCs/>
-        </w:rPr>
-        <w:t>:</w:t>
-      </w:r>
-      <w:r>
-        <w:t xml:space="preserve"> </w:t>
+          <w:rFonts w:asciiTheme="minorHAnsi" w:eastAsiaTheme="minorHAnsi" w:hAnsiTheme="minorHAnsi" w:cstheme="minorBidi"/>
+          <w:b/>
+          <w:bCs/>
+          <w:color w:val="auto"/>
+          <w:sz w:val="22"/>
+          <w:szCs w:val="22"/>
+        </w:rPr>
+        <w:t xml:space="preserve">: </w:t>
       </w:r>
       <w:proofErr w:type="spellStart"/>
       <w:r>
+        <w:rPr>
+          <w:rFonts w:asciiTheme="minorHAnsi" w:eastAsiaTheme="minorHAnsi" w:hAnsiTheme="minorHAnsi" w:cstheme="minorBidi"/>
+          <w:b/>
+          <w:bCs/>
+          <w:color w:val="auto"/>
+          <w:sz w:val="22"/>
+          <w:szCs w:val="22"/>
+        </w:rPr>
         <w:t>napSzam</w:t>
       </w:r>
       <w:proofErr w:type="spellEnd"/>
       <w:r>
+        <w:rPr>
+          <w:rFonts w:asciiTheme="minorHAnsi" w:eastAsiaTheme="minorHAnsi" w:hAnsiTheme="minorHAnsi" w:cstheme="minorBidi"/>
+          <w:b/>
+          <w:bCs/>
+          <w:color w:val="auto"/>
+          <w:sz w:val="22"/>
+          <w:szCs w:val="22"/>
+        </w:rPr>
         <w:t xml:space="preserve"> ≥ 1 és </w:t>
       </w:r>
       <w:proofErr w:type="spellStart"/>
       <w:r>
+        <w:rPr>
+          <w:rFonts w:asciiTheme="minorHAnsi" w:eastAsiaTheme="minorHAnsi" w:hAnsiTheme="minorHAnsi" w:cstheme="minorBidi"/>
+          <w:b/>
+          <w:bCs/>
+          <w:color w:val="auto"/>
+          <w:sz w:val="22"/>
+          <w:szCs w:val="22"/>
+        </w:rPr>
         <w:t>napSzam</w:t>
       </w:r>
       <w:proofErr w:type="spellEnd"/>
       <w:r>
+        <w:rPr>
+          <w:rFonts w:asciiTheme="minorHAnsi" w:eastAsiaTheme="minorHAnsi" w:hAnsiTheme="minorHAnsi" w:cstheme="minorBidi"/>
+          <w:b/>
+          <w:bCs/>
+          <w:color w:val="auto"/>
+          <w:sz w:val="22"/>
+          <w:szCs w:val="22"/>
+        </w:rPr>
         <w:t xml:space="preserve"> ≤ 1000 és </w:t>
       </w:r>
       <w:proofErr w:type="spellStart"/>
       <w:r>
+        <w:rPr>
+          <w:rFonts w:asciiTheme="minorHAnsi" w:eastAsiaTheme="minorHAnsi" w:hAnsiTheme="minorHAnsi" w:cstheme="minorBidi"/>
+          <w:b/>
+          <w:bCs/>
+          <w:color w:val="auto"/>
+          <w:sz w:val="22"/>
+          <w:szCs w:val="22"/>
+        </w:rPr>
         <w:t>vNapSzam</w:t>
       </w:r>
       <w:proofErr w:type="spellEnd"/>
       <w:r>
+        <w:rPr>
+          <w:rFonts w:asciiTheme="minorHAnsi" w:eastAsiaTheme="minorHAnsi" w:hAnsiTheme="minorHAnsi" w:cstheme="minorBidi"/>
+          <w:b/>
+          <w:bCs/>
+          <w:color w:val="auto"/>
+          <w:sz w:val="22"/>
+          <w:szCs w:val="22"/>
+        </w:rPr>
         <w:t xml:space="preserve"> ≥ 1 és </w:t>
       </w:r>
       <w:proofErr w:type="spellStart"/>
       <w:r>
+        <w:rPr>
+          <w:rFonts w:asciiTheme="minorHAnsi" w:eastAsiaTheme="minorHAnsi" w:hAnsiTheme="minorHAnsi" w:cstheme="minorBidi"/>
+          <w:b/>
+          <w:bCs/>
+          <w:color w:val="auto"/>
+          <w:sz w:val="22"/>
+          <w:szCs w:val="22"/>
+        </w:rPr>
         <w:t>vNapSzam</w:t>
       </w:r>
       <w:proofErr w:type="spellEnd"/>
       <w:r>
-        <w:t xml:space="preserve"> ≤ 10</w:t>
+        <w:rPr>
+          <w:rFonts w:asciiTheme="minorHAnsi" w:eastAsiaTheme="minorHAnsi" w:hAnsiTheme="minorHAnsi" w:cstheme="minorBidi"/>
+          <w:b/>
+          <w:bCs/>
+          <w:color w:val="auto"/>
+          <w:sz w:val="22"/>
+          <w:szCs w:val="22"/>
+        </w:rPr>
+        <w:t xml:space="preserve"> ≤ 10 és </w:t>
+      </w:r>
+      <w:r>
+        <w:rPr>
+          <w:rFonts w:ascii="Cambria Math" w:eastAsiaTheme="minorHAnsi" w:hAnsi="Cambria Math" w:cs="Cambria Math"/>
+          <w:b/>
+          <w:bCs/>
+          <w:color w:val="auto"/>
+          <w:sz w:val="22"/>
+          <w:szCs w:val="22"/>
+        </w:rPr>
+        <w:t>∀</w:t>
+      </w:r>
+      <w:r>
+        <w:rPr>
+          <w:rFonts w:asciiTheme="minorHAnsi" w:eastAsiaTheme="minorHAnsi" w:hAnsiTheme="minorHAnsi" w:cstheme="minorBidi"/>
+          <w:b/>
+          <w:bCs/>
+          <w:color w:val="auto"/>
+          <w:sz w:val="22"/>
+          <w:szCs w:val="22"/>
+        </w:rPr>
+        <w:t>i</w:t>
+      </w:r>
+      <w:r>
+        <w:rPr>
+          <w:rFonts w:ascii="Cambria Math" w:eastAsiaTheme="minorHAnsi" w:hAnsi="Cambria Math" w:cs="Cambria Math"/>
+          <w:b/>
+          <w:bCs/>
+          <w:color w:val="auto"/>
+          <w:sz w:val="22"/>
+          <w:szCs w:val="22"/>
+        </w:rPr>
+        <w:t>∈</w:t>
+      </w:r>
+      <w:r>
+        <w:rPr>
+          <w:rFonts w:asciiTheme="minorHAnsi" w:eastAsiaTheme="minorHAnsi" w:hAnsiTheme="minorHAnsi" w:cstheme="minorBidi"/>
+          <w:b/>
+          <w:bCs/>
+          <w:color w:val="auto"/>
+          <w:sz w:val="22"/>
+          <w:szCs w:val="22"/>
+        </w:rPr>
+        <w:t>[1..napSzam]:(0</w:t>
+      </w:r>
+      <w:r>
+        <w:rPr>
+          <w:rFonts w:ascii="Aptos" w:eastAsiaTheme="minorHAnsi" w:hAnsi="Aptos" w:cs="Aptos"/>
+          <w:b/>
+          <w:bCs/>
+          <w:color w:val="auto"/>
+          <w:sz w:val="22"/>
+          <w:szCs w:val="22"/>
+        </w:rPr>
+        <w:t>≤</w:t>
+      </w:r>
+      <w:r>
+        <w:rPr>
+          <w:rFonts w:asciiTheme="minorHAnsi" w:eastAsiaTheme="minorHAnsi" w:hAnsiTheme="minorHAnsi" w:cstheme="minorBidi"/>
+          <w:b/>
+          <w:bCs/>
+          <w:color w:val="auto"/>
+          <w:sz w:val="22"/>
+          <w:szCs w:val="22"/>
+        </w:rPr>
+        <w:t>szelErossegek[i]</w:t>
+      </w:r>
+      <w:r>
+        <w:rPr>
+          <w:rFonts w:ascii="Aptos" w:eastAsiaTheme="minorHAnsi" w:hAnsi="Aptos" w:cs="Aptos"/>
+          <w:b/>
+          <w:bCs/>
+          <w:color w:val="auto"/>
+          <w:sz w:val="22"/>
+          <w:szCs w:val="22"/>
+        </w:rPr>
+        <w:t>≤</w:t>
+      </w:r>
+      <w:r>
+        <w:rPr>
+          <w:rFonts w:asciiTheme="minorHAnsi" w:eastAsiaTheme="minorHAnsi" w:hAnsiTheme="minorHAnsi" w:cstheme="minorBidi"/>
+          <w:b/>
+          <w:bCs/>
+          <w:color w:val="auto"/>
+          <w:sz w:val="22"/>
+          <w:szCs w:val="22"/>
+        </w:rPr>
+        <w:t>200)</w:t>
       </w:r>
     </w:p>
     <w:p>
+      <w:pPr>
+        <w:pStyle w:val="Cmsor2"/>
+        <w:rPr>
+          <w:rFonts w:asciiTheme="minorHAnsi" w:eastAsiaTheme="minorHAnsi" w:hAnsiTheme="minorHAnsi" w:cstheme="minorBidi"/>
+          <w:b/>
+          <w:bCs/>
+          <w:color w:val="auto"/>
+          <w:sz w:val="22"/>
+          <w:szCs w:val="22"/>
+        </w:rPr>
+      </w:pPr>
       <w:proofErr w:type="spellStart"/>
       <w:r>
         <w:rPr>
-          <w:b/>
-          <w:bCs/>
+          <w:rFonts w:asciiTheme="minorHAnsi" w:eastAsiaTheme="minorHAnsi" w:hAnsiTheme="minorHAnsi" w:cstheme="minorBidi"/>
+          <w:b/>
+          <w:bCs/>
+          <w:color w:val="auto"/>
+          <w:sz w:val="22"/>
+          <w:szCs w:val="22"/>
         </w:rPr>
         <w:t>Uf</w:t>
       </w:r>
       <w:proofErr w:type="spellEnd"/>
       <w:r>
         <w:rPr>
-          <w:b/>
-          <w:bCs/>
-        </w:rPr>
-        <w:t>:</w:t>
-      </w:r>
-      <w:r>
-        <w:t xml:space="preserve"> db=</w:t>
-      </w:r>
-      <w:proofErr w:type="gramStart"/>
-      <w:r>
-        <w:rPr>
-          <w:b/>
-          <w:bCs/>
-        </w:rPr>
-        <w:t>DARAB</w:t>
-      </w:r>
-      <w:r>
-        <w:t>(</w:t>
-      </w:r>
-      <w:proofErr w:type="gramEnd"/>
-      <w:r>
-        <w:t xml:space="preserve">i=1..napSzam, </w:t>
+          <w:rFonts w:asciiTheme="minorHAnsi" w:eastAsiaTheme="minorHAnsi" w:hAnsiTheme="minorHAnsi" w:cstheme="minorBidi"/>
+          <w:b/>
+          <w:bCs/>
+          <w:color w:val="auto"/>
+          <w:sz w:val="22"/>
+          <w:szCs w:val="22"/>
+        </w:rPr>
+        <w:t xml:space="preserve">: db=DARAB(i=1..napSzam, </w:t>
       </w:r>
       <w:proofErr w:type="spellStart"/>
       <w:r>
+        <w:rPr>
+          <w:rFonts w:asciiTheme="minorHAnsi" w:eastAsiaTheme="minorHAnsi" w:hAnsiTheme="minorHAnsi" w:cstheme="minorBidi"/>
+          <w:b/>
+          <w:bCs/>
+          <w:color w:val="auto"/>
+          <w:sz w:val="22"/>
+          <w:szCs w:val="22"/>
+        </w:rPr>
         <w:t>szelErossegek</w:t>
       </w:r>
       <w:proofErr w:type="spellEnd"/>
       <w:r>
+        <w:rPr>
+          <w:rFonts w:asciiTheme="minorHAnsi" w:eastAsiaTheme="minorHAnsi" w:hAnsiTheme="minorHAnsi" w:cstheme="minorBidi"/>
+          <w:b/>
+          <w:bCs/>
+          <w:color w:val="auto"/>
+          <w:sz w:val="22"/>
+          <w:szCs w:val="22"/>
+        </w:rPr>
         <w:t>[i] = 0) és</w:t>
       </w:r>
     </w:p>
     <w:p>
+      <w:pPr>
+        <w:pStyle w:val="Cmsor2"/>
+        <w:rPr>
+          <w:rFonts w:asciiTheme="minorHAnsi" w:eastAsiaTheme="minorHAnsi" w:hAnsiTheme="minorHAnsi" w:cstheme="minorBidi"/>
+          <w:b/>
+          <w:bCs/>
+          <w:color w:val="auto"/>
+          <w:sz w:val="22"/>
+          <w:szCs w:val="22"/>
+        </w:rPr>
+      </w:pPr>
       <w:proofErr w:type="spellStart"/>
       <w:r>
+        <w:rPr>
+          <w:rFonts w:asciiTheme="minorHAnsi" w:eastAsiaTheme="minorHAnsi" w:hAnsiTheme="minorHAnsi" w:cstheme="minorBidi"/>
+          <w:b/>
+          <w:bCs/>
+          <w:color w:val="auto"/>
+          <w:sz w:val="22"/>
+          <w:szCs w:val="22"/>
+        </w:rPr>
         <w:t>vNapSzam</w:t>
       </w:r>
       <w:proofErr w:type="spellEnd"/>
       <w:r>
+        <w:rPr>
+          <w:rFonts w:asciiTheme="minorHAnsi" w:eastAsiaTheme="minorHAnsi" w:hAnsiTheme="minorHAnsi" w:cstheme="minorBidi"/>
+          <w:b/>
+          <w:bCs/>
+          <w:color w:val="auto"/>
+          <w:sz w:val="22"/>
+          <w:szCs w:val="22"/>
+        </w:rPr>
         <w:t xml:space="preserve"> = </w:t>
       </w:r>
       <w:proofErr w:type="spellStart"/>
       <w:r>
+        <w:rPr>
+          <w:rFonts w:asciiTheme="minorHAnsi" w:eastAsiaTheme="minorHAnsi" w:hAnsiTheme="minorHAnsi" w:cstheme="minorBidi"/>
+          <w:b/>
+          <w:bCs/>
+          <w:color w:val="auto"/>
+          <w:sz w:val="22"/>
+          <w:szCs w:val="22"/>
+        </w:rPr>
         <w:t>vNapSzam</w:t>
       </w:r>
       <w:proofErr w:type="spellEnd"/>
@@ -469,15 +809,7 @@
       </w:r>
       <w:proofErr w:type="spellEnd"/>
       <w:r>
-        <w:t>: db=</w:t>
-      </w:r>
-      <w:proofErr w:type="gramStart"/>
-      <w:r>
-        <w:t>DARAB(</w:t>
-      </w:r>
-      <w:proofErr w:type="gramEnd"/>
-      <w:r>
-        <w:t>i=</w:t>
+        <w:t>: db=DARAB(i=</w:t>
       </w:r>
       <w:proofErr w:type="spellStart"/>
       <w:r>
@@ -486,6 +818,48 @@
       <w:proofErr w:type="spellEnd"/>
       <w:r>
         <w:t>, T(i))</w:t>
+      </w:r>
+    </w:p>
+    <w:p>
+      <w:r>
+        <w:rPr>
+          <w:noProof/>
+        </w:rPr>
+        <w:drawing>
+          <wp:inline distT="0" distB="0" distL="0" distR="0" wp14:anchorId="193E663B" wp14:editId="195B74FE">
+            <wp:extent cx="4254500" cy="3146792"/>
+            <wp:effectExtent l="0" t="0" r="0" b="0"/>
+            <wp:docPr id="1452114392" name="Kép 1"/>
+            <wp:cNvGraphicFramePr>
+              <a:graphicFrameLocks xmlns:a="http://schemas.openxmlformats.org/drawingml/2006/main" noChangeAspect="1"/>
+            </wp:cNvGraphicFramePr>
+            <a:graphic xmlns:a="http://schemas.openxmlformats.org/drawingml/2006/main">
+              <a:graphicData uri="http://schemas.openxmlformats.org/drawingml/2006/picture">
+                <pic:pic xmlns:pic="http://schemas.openxmlformats.org/drawingml/2006/picture">
+                  <pic:nvPicPr>
+                    <pic:cNvPr id="1452114392" name=""/>
+                    <pic:cNvPicPr/>
+                  </pic:nvPicPr>
+                  <pic:blipFill>
+                    <a:blip r:embed="rId10"/>
+                    <a:stretch>
+                      <a:fillRect/>
+                    </a:stretch>
+                  </pic:blipFill>
+                  <pic:spPr>
+                    <a:xfrm>
+                      <a:off x="0" y="0"/>
+                      <a:ext cx="4265578" cy="3154986"/>
+                    </a:xfrm>
+                    <a:prstGeom prst="rect">
+                      <a:avLst/>
+                    </a:prstGeom>
+                  </pic:spPr>
+                </pic:pic>
+              </a:graphicData>
+            </a:graphic>
+          </wp:inline>
+        </w:drawing>
       </w:r>
     </w:p>
     <w:p>
@@ -493,23 +867,53 @@
         <w:pStyle w:val="Cmsor2"/>
       </w:pPr>
       <w:r>
+        <w:lastRenderedPageBreak/>
         <w:t>Visszavezetés</w:t>
       </w:r>
     </w:p>
     <w:p>
       <w:r>
-        <w:t>e=1</w:t>
+        <w:t>i=</w:t>
+      </w:r>
+      <w:proofErr w:type="spellStart"/>
+      <w:r>
+        <w:t>e..u</w:t>
+      </w:r>
+      <w:proofErr w:type="spellEnd"/>
+      <w:r>
+        <w:tab/>
+      </w:r>
+      <w:r>
+        <w:tab/>
+        <w:t>~</w:t>
+      </w:r>
+      <w:r>
+        <w:tab/>
+        <w:t>i=1..napSzam</w:t>
       </w:r>
     </w:p>
     <w:p>
       <w:r>
-        <w:t>u=</w:t>
+        <w:t>T(i)</w:t>
+      </w:r>
+      <w:r>
+        <w:tab/>
+      </w:r>
+      <w:r>
+        <w:tab/>
+        <w:t>~</w:t>
+      </w:r>
+      <w:r>
+        <w:tab/>
       </w:r>
       <w:proofErr w:type="spellStart"/>
       <w:r>
-        <w:t>napSzam</w:t>
+        <w:t>szelErossegek</w:t>
       </w:r>
       <w:proofErr w:type="spellEnd"/>
+      <w:r>
+        <w:t>[i] = 0</w:t>
+      </w:r>
     </w:p>
     <w:p>
       <w:pPr>
@@ -518,29 +922,20 @@
           <w:rStyle w:val="Hiperhivatkozs"/>
         </w:rPr>
       </w:pPr>
-      <w:hyperlink r:id="rId10" w:history="1">
+      <w:hyperlink r:id="rId11" w:history="1">
         <w:r>
           <w:rPr>
             <w:rStyle w:val="Hiperhivatkozs"/>
           </w:rPr>
-          <w:t>Alg</w:t>
-        </w:r>
-        <w:r>
-          <w:rPr>
-            <w:rStyle w:val="Hiperhivatkozs"/>
-          </w:rPr>
-          <w:t>o</w:t>
-        </w:r>
-        <w:r>
-          <w:rPr>
-            <w:rStyle w:val="Hiperhivatkozs"/>
-          </w:rPr>
-          <w:t>ritmus</w:t>
+          <w:t>Algoritmus</w:t>
         </w:r>
       </w:hyperlink>
     </w:p>
     <w:p>
       <w:r>
+        <w:rPr>
+          <w:noProof/>
+        </w:rPr>
         <w:drawing>
           <wp:inline distT="0" distB="0" distL="0" distR="0" wp14:anchorId="77C77FB5" wp14:editId="7F12CD5F">
             <wp:extent cx="3571875" cy="1323975"/>
@@ -557,7 +952,7 @@
                     <pic:cNvPicPr/>
                   </pic:nvPicPr>
                   <pic:blipFill>
-                    <a:blip r:embed="rId11"/>
+                    <a:blip r:embed="rId12"/>
                     <a:stretch>
                       <a:fillRect/>
                     </a:stretch>
@@ -580,7 +975,7 @@
     </w:p>
     <w:p/>
     <w:sectPr>
-      <w:headerReference w:type="default" r:id="rId12"/>
+      <w:headerReference w:type="default" r:id="rId13"/>
       <w:pgSz w:w="11906" w:h="16838"/>
       <w:pgMar w:top="1417" w:right="1417" w:bottom="1417" w:left="1417" w:header="708" w:footer="708" w:gutter="0"/>
       <w:cols w:space="708"/>
@@ -1993,29 +2388,6 @@
 </file>
 
 <file path=customXml/item1.xml><?xml version="1.0" encoding="utf-8"?>
-<?mso-contentType ?>
-<FormTemplates xmlns="http://schemas.microsoft.com/sharepoint/v3/contenttype/forms">
-  <Display>DocumentLibraryForm</Display>
-  <Edit>DocumentLibraryForm</Edit>
-  <New>DocumentLibraryForm</New>
-</FormTemplates>
-</file>
-
-<file path=customXml/item2.xml><?xml version="1.0" encoding="utf-8"?>
-<p:properties xmlns:p="http://schemas.microsoft.com/office/2006/metadata/properties" xmlns:xsi="http://www.w3.org/2001/XMLSchema-instance" xmlns:pc="http://schemas.microsoft.com/office/infopath/2007/PartnerControls">
-  <documentManagement>
-    <SharedWithUsers xmlns="f614f7f5-16d9-40c9-a9a2-63a4c5a01522">
-      <UserInfo>
-        <DisplayName>A(z) Programozás (2023-24/II) tagjai</DisplayName>
-        <AccountId>13</AccountId>
-        <AccountType/>
-      </UserInfo>
-    </SharedWithUsers>
-  </documentManagement>
-</p:properties>
-</file>
-
-<file path=customXml/item3.xml><?xml version="1.0" encoding="utf-8"?>
 <ct:contentTypeSchema xmlns:ct="http://schemas.microsoft.com/office/2006/metadata/contentType" xmlns:ma="http://schemas.microsoft.com/office/2006/metadata/properties/metaAttributes" ct:_="" ma:_="" ma:contentTypeName="Dokumentum" ma:contentTypeID="0x01010046B62D5421ADCF488C36833EBFAB1174" ma:contentTypeVersion="2" ma:contentTypeDescription="Új dokumentum létrehozása." ma:contentTypeScope="" ma:versionID="fa276abf383578a8b80b4d0ba3723753">
   <xsd:schema xmlns:xsd="http://www.w3.org/2001/XMLSchema" xmlns:xs="http://www.w3.org/2001/XMLSchema" xmlns:p="http://schemas.microsoft.com/office/2006/metadata/properties" xmlns:ns2="f614f7f5-16d9-40c9-a9a2-63a4c5a01522" targetNamespace="http://schemas.microsoft.com/office/2006/metadata/properties" ma:root="true" ma:fieldsID="7a33336ffbcfb404ed5d885aade8ed56" ns2:_="">
     <xsd:import namespace="f614f7f5-16d9-40c9-a9a2-63a4c5a01522"/>
@@ -2163,25 +2535,30 @@
 </ct:contentTypeSchema>
 </file>
 
-<file path=customXml/itemProps1.xml><?xml version="1.0" encoding="utf-8"?>
-<ds:datastoreItem xmlns:ds="http://schemas.openxmlformats.org/officeDocument/2006/customXml" ds:itemID="{9E910CAD-857D-4E6E-81E9-E75A5299A4DA}">
-  <ds:schemaRefs>
-    <ds:schemaRef ds:uri="http://schemas.microsoft.com/sharepoint/v3/contenttype/forms"/>
-  </ds:schemaRefs>
-</ds:datastoreItem>
+<file path=customXml/item2.xml><?xml version="1.0" encoding="utf-8"?>
+<?mso-contentType ?>
+<FormTemplates xmlns="http://schemas.microsoft.com/sharepoint/v3/contenttype/forms">
+  <Display>DocumentLibraryForm</Display>
+  <Edit>DocumentLibraryForm</Edit>
+  <New>DocumentLibraryForm</New>
+</FormTemplates>
 </file>
 
-<file path=customXml/itemProps2.xml><?xml version="1.0" encoding="utf-8"?>
-<ds:datastoreItem xmlns:ds="http://schemas.openxmlformats.org/officeDocument/2006/customXml" ds:itemID="{934391C5-7A81-4F65-99C9-983679994F86}">
-  <ds:schemaRefs>
-    <ds:schemaRef ds:uri="http://schemas.microsoft.com/office/2006/metadata/properties"/>
-    <ds:schemaRef ds:uri="http://schemas.microsoft.com/office/infopath/2007/PartnerControls"/>
-    <ds:schemaRef ds:uri="f614f7f5-16d9-40c9-a9a2-63a4c5a01522"/>
-  </ds:schemaRefs>
-</ds:datastoreItem>
+<file path=customXml/item3.xml><?xml version="1.0" encoding="utf-8"?>
+<p:properties xmlns:p="http://schemas.microsoft.com/office/2006/metadata/properties" xmlns:xsi="http://www.w3.org/2001/XMLSchema-instance" xmlns:pc="http://schemas.microsoft.com/office/infopath/2007/PartnerControls">
+  <documentManagement>
+    <SharedWithUsers xmlns="f614f7f5-16d9-40c9-a9a2-63a4c5a01522">
+      <UserInfo>
+        <DisplayName>A(z) Programozás (2023-24/II) tagjai</DisplayName>
+        <AccountId>13</AccountId>
+        <AccountType/>
+      </UserInfo>
+    </SharedWithUsers>
+  </documentManagement>
+</p:properties>
 </file>
 
-<file path=customXml/itemProps3.xml><?xml version="1.0" encoding="utf-8"?>
+<file path=customXml/itemProps1.xml><?xml version="1.0" encoding="utf-8"?>
 <ds:datastoreItem xmlns:ds="http://schemas.openxmlformats.org/officeDocument/2006/customXml" ds:itemID="{5223E691-33AC-41AF-8AB9-A5B84B76D53F}">
   <ds:schemaRefs>
     <ds:schemaRef ds:uri="http://schemas.microsoft.com/office/2006/metadata/contentType"/>
@@ -2197,4 +2574,22 @@
     <ds:schemaRef ds:uri="http://schemas.microsoft.com/internal/obd"/>
   </ds:schemaRefs>
 </ds:datastoreItem>
+</file>
+
+<file path=customXml/itemProps2.xml><?xml version="1.0" encoding="utf-8"?>
+<ds:datastoreItem xmlns:ds="http://schemas.openxmlformats.org/officeDocument/2006/customXml" ds:itemID="{9E910CAD-857D-4E6E-81E9-E75A5299A4DA}">
+  <ds:schemaRefs>
+    <ds:schemaRef ds:uri="http://schemas.microsoft.com/sharepoint/v3/contenttype/forms"/>
+  </ds:schemaRefs>
+</ds:datastoreItem>
+</file>
+
+<file path=customXml/itemProps3.xml><?xml version="1.0" encoding="utf-8"?>
+<ds:datastoreItem xmlns:ds="http://schemas.openxmlformats.org/officeDocument/2006/customXml" ds:itemID="{934391C5-7A81-4F65-99C9-983679994F86}">
+  <ds:schemaRefs>
+    <ds:schemaRef ds:uri="http://schemas.microsoft.com/office/2006/metadata/properties"/>
+    <ds:schemaRef ds:uri="http://schemas.microsoft.com/office/infopath/2007/PartnerControls"/>
+    <ds:schemaRef ds:uri="f614f7f5-16d9-40c9-a9a2-63a4c5a01522"/>
+  </ds:schemaRefs>
+</ds:datastoreItem>
 </file>
</xml_diff>